<commit_message>
Correctly Synchronized deposit, withdraw and query blocks in processTransaction
</commit_message>
<xml_diff>
--- a/Our Outputs/COMP 346 Coding A2 Justifications.docx
+++ b/Our Outputs/COMP 346 Coding A2 Justifications.docx
@@ -22,32 +22,28 @@
     </w:p>
     <w:p>
       <w:r>
-        <w:t>Since the processTransaction() method can process different types of transactions such as: Deposit, Withdraw, and Query, it is therefore polyvalent. In other words, one type of transaction should not block the other types of transactions.</w:t>
+        <w:t>B</w:t>
+      </w:r>
+      <w:r>
+        <w:t>lock synchronization allows for more flexibility and control over the code and the synchronization. Instead of simply locking out the whole method, only a portion of it will be locked out.</w:t>
       </w:r>
     </w:p>
     <w:p>
       <w:r>
-        <w:t>Moreover, block synchronization allows for more flexibility and control over the code and the synchronization. Instead of simply locking out the whole method, only a portion of it will be locked out.</w:t>
+        <w:t>And in this specific case, instead of locking the Server class, by using synchronized(this), we used synchronized(account[</w:t>
+      </w:r>
+      <w:proofErr w:type="spellStart"/>
+      <w:r>
+        <w:t>i</w:t>
+      </w:r>
+      <w:proofErr w:type="spellEnd"/>
+      <w:r>
+        <w:t xml:space="preserve">]). That way, </w:t>
+      </w:r>
+      <w:r>
+        <w:t>2 different accounts can deposit money at the same time, which does not cause any conflict.</w:t>
       </w:r>
     </w:p>
-    <w:p>
-      <w:r>
-        <w:t xml:space="preserve">Finally, </w:t>
-      </w:r>
-      <w:r>
-        <w:t>locking</w:t>
-      </w:r>
-      <w:r>
-        <w:t xml:space="preserve"> only the necessary </w:t>
-      </w:r>
-      <w:r>
-        <w:t>portion</w:t>
-      </w:r>
-      <w:r>
-        <w:t xml:space="preserve"> of the code reduces the overhead associated with synchronization. This selective locking mechanism minimizes the time spent in the synchronized state, thereby improving the throughput of the system.</w:t>
-      </w:r>
-    </w:p>
-    <w:p/>
     <w:sectPr>
       <w:pgSz w:w="12240" w:h="15840"/>
       <w:pgMar w:top="1440" w:right="1440" w:bottom="1440" w:left="1440" w:header="708" w:footer="708" w:gutter="0"/>
@@ -660,6 +656,7 @@
   <w:style w:type="character" w:default="1" w:styleId="DefaultParagraphFont">
     <w:name w:val="Default Paragraph Font"/>
     <w:uiPriority w:val="1"/>
+    <w:semiHidden/>
     <w:unhideWhenUsed/>
   </w:style>
   <w:style w:type="table" w:default="1" w:styleId="TableNormal">

</xml_diff>